<commit_message>
documentatie vebeterd door feedback
</commit_message>
<xml_diff>
--- a/Documentatie/Retrospectives/Sprint Retrospective.docx
+++ b/Documentatie/Retrospectives/Sprint Retrospective.docx
@@ -10,6 +10,7 @@
           <w:bCs/>
           <w:sz w:val="52"/>
           <w:szCs w:val="52"/>
+          <w:lang w:val="nl-NL"/>
         </w:rPr>
       </w:pPr>
       <w:r>
@@ -18,6 +19,7 @@
           <w:bCs/>
           <w:sz w:val="52"/>
           <w:szCs w:val="52"/>
+          <w:lang w:val="nl-NL"/>
         </w:rPr>
         <w:t>Sprint Retrospective</w:t>
       </w:r>
@@ -30,6 +32,7 @@
           <w:bCs/>
           <w:sz w:val="28"/>
           <w:szCs w:val="28"/>
+          <w:lang w:val="nl-NL"/>
         </w:rPr>
       </w:pPr>
     </w:p>
@@ -72,51 +75,15 @@
           <w:szCs w:val="28"/>
           <w:lang w:val="nl-NL"/>
         </w:rPr>
-        <w:t xml:space="preserve">ehad over prioriteiten stellen, omdat er aan verkeerde </w:t>
-      </w:r>
-      <w:proofErr w:type="spellStart"/>
-      <w:r>
-        <w:rPr>
-          <w:sz w:val="28"/>
-          <w:szCs w:val="28"/>
-          <w:lang w:val="nl-NL"/>
-        </w:rPr>
-        <w:t>userstories</w:t>
-      </w:r>
-      <w:proofErr w:type="spellEnd"/>
-      <w:r>
-        <w:rPr>
-          <w:sz w:val="28"/>
-          <w:szCs w:val="28"/>
-          <w:lang w:val="nl-NL"/>
-        </w:rPr>
-        <w:t xml:space="preserve"> werd gewerkt. </w:t>
-      </w:r>
-      <w:r>
-        <w:rPr>
-          <w:sz w:val="28"/>
-          <w:szCs w:val="28"/>
-          <w:lang w:val="nl-NL"/>
-        </w:rPr>
-        <w:t xml:space="preserve">Dat hebben we deze sprint opgelost door het met elkaar te bespreken van wat belangrijk is en door gebruik van </w:t>
-      </w:r>
-      <w:proofErr w:type="spellStart"/>
-      <w:r>
-        <w:rPr>
-          <w:sz w:val="28"/>
-          <w:szCs w:val="28"/>
-          <w:lang w:val="nl-NL"/>
-        </w:rPr>
-        <w:t>trello</w:t>
-      </w:r>
-      <w:proofErr w:type="spellEnd"/>
-      <w:r>
-        <w:rPr>
-          <w:sz w:val="28"/>
-          <w:szCs w:val="28"/>
-          <w:lang w:val="nl-NL"/>
-        </w:rPr>
-        <w:t>.</w:t>
+        <w:t xml:space="preserve">ehad over prioriteiten stellen, omdat er aan verkeerde userstories werd gewerkt. </w:t>
+      </w:r>
+      <w:r>
+        <w:rPr>
+          <w:sz w:val="28"/>
+          <w:szCs w:val="28"/>
+          <w:lang w:val="nl-NL"/>
+        </w:rPr>
+        <w:t>Dat hebben we deze sprint opgelost door het met elkaar te bespreken van wat belangrijk is en door gebruik van trello.</w:t>
       </w:r>
     </w:p>
     <w:p>
@@ -152,7 +119,23 @@
           <w:szCs w:val="28"/>
           <w:lang w:val="nl-NL"/>
         </w:rPr>
-        <w:t>We hebben deze sprint ook door dat we bij elkaar niet aangeven dat we iets vervelend vinden als iemand niks doet. Dat zullen we dan voor aankomende sprint veranderen.</w:t>
+        <w:t>We hebben deze sprint ook door dat we bij elkaar niet aangeven dat we iets vervelend vinden als iemand niks doet</w:t>
+      </w:r>
+      <w:r>
+        <w:rPr>
+          <w:sz w:val="28"/>
+          <w:szCs w:val="28"/>
+          <w:lang w:val="nl-NL"/>
+        </w:rPr>
+        <w:t xml:space="preserve">, dus we moeten meer contact hebben met elkaar en elkaar feedback geven. </w:t>
+      </w:r>
+      <w:r>
+        <w:rPr>
+          <w:sz w:val="28"/>
+          <w:szCs w:val="28"/>
+          <w:lang w:val="nl-NL"/>
+        </w:rPr>
+        <w:t>Dat zullen we dan voor aankomende sprint veranderen.</w:t>
       </w:r>
       <w:r>
         <w:rPr>

</xml_diff>